<commit_message>
mejora en descarga word en operativa
</commit_message>
<xml_diff>
--- a/directivo/plantillas/Directiva.docx
+++ b/directivo/plantillas/Directiva.docx
@@ -35,17 +35,17 @@
     </w:p>
     <w:tbl>
       <w:tblPr>
-        <w:tblStyle w:val="Tablaconcuadrcula"/>
+        <w:tblStyle w:val="TableGrid"/>
         <w:tblW w:w="9923" w:type="dxa"/>
         <w:tblInd w:w="-147" w:type="dxa"/>
         <w:tblLook w:val="04A0" w:firstRow="1" w:lastRow="0" w:firstColumn="1" w:lastColumn="0" w:noHBand="0" w:noVBand="1"/>
       </w:tblPr>
       <w:tblGrid>
         <w:gridCol w:w="901"/>
-        <w:gridCol w:w="1226"/>
-        <w:gridCol w:w="3930"/>
+        <w:gridCol w:w="1225"/>
+        <w:gridCol w:w="3928"/>
         <w:gridCol w:w="1072"/>
-        <w:gridCol w:w="2794"/>
+        <w:gridCol w:w="2797"/>
       </w:tblGrid>
       <w:tr>
         <w:trPr>
@@ -265,7 +265,10 @@
                       <w:t xml:space="preserve"> </w:t>
                     </w:r>
                     <w:r>
-                      <w:t>{fecha}</w:t>
+                      <w:rPr>
+                        <w:rFonts w:ascii="Helvetica" w:hAnsi="Helvetica"/>
+                      </w:rPr>
+                      <w:t>{{fecha}}</w:t>
                     </w:r>
                   </w:p>
                   <w:p>
@@ -293,7 +296,7 @@
     </w:p>
     <w:tbl>
       <w:tblPr>
-        <w:tblStyle w:val="Tablaconcuadrcula"/>
+        <w:tblStyle w:val="TableGrid"/>
         <w:tblW w:w="9923" w:type="dxa"/>
         <w:tblInd w:w="-147" w:type="dxa"/>
         <w:tblLook w:val="04A0" w:firstRow="1" w:lastRow="0" w:firstColumn="1" w:lastColumn="0" w:noHBand="0" w:noVBand="1"/>
@@ -340,7 +343,7 @@
           </w:tcPr>
           <w:p>
             <w:pPr>
-              <w:pStyle w:val="Prrafodelista"/>
+              <w:pStyle w:val="ListParagraph"/>
               <w:ind w:left="360"/>
               <w:jc w:val="both"/>
               <w:rPr>
@@ -350,7 +353,7 @@
           </w:p>
           <w:p>
             <w:pPr>
-              <w:pStyle w:val="Prrafodelista"/>
+              <w:pStyle w:val="ListParagraph"/>
               <w:ind w:left="360"/>
               <w:jc w:val="both"/>
               <w:rPr>
@@ -666,7 +669,7 @@
           </w:p>
           <w:p>
             <w:pPr>
-              <w:pStyle w:val="Prrafodelista"/>
+              <w:pStyle w:val="ListParagraph"/>
               <w:ind w:left="360"/>
               <w:jc w:val="both"/>
               <w:rPr>
@@ -676,7 +679,7 @@
           </w:p>
           <w:p>
             <w:pPr>
-              <w:pStyle w:val="Prrafodelista"/>
+              <w:pStyle w:val="ListParagraph"/>
               <w:ind w:left="360"/>
               <w:jc w:val="both"/>
               <w:rPr>
@@ -745,7 +748,7 @@
     </w:p>
     <w:tbl>
       <w:tblPr>
-        <w:tblStyle w:val="Tablaconcuadrcula"/>
+        <w:tblStyle w:val="TableGrid"/>
         <w:tblW w:w="11442" w:type="pct"/>
         <w:tblInd w:w="-147" w:type="dxa"/>
         <w:tblLook w:val="04A0" w:firstRow="1" w:lastRow="0" w:firstColumn="1" w:lastColumn="0" w:noHBand="0" w:noVBand="1"/>
@@ -773,7 +776,7 @@
           </w:p>
           <w:p>
             <w:r>
-              <w:t>{integrantes}</w:t>
+              <w:t>{{integrantes}}</w:t>
             </w:r>
           </w:p>
           <w:p>
@@ -924,7 +927,7 @@
     </w:p>
     <w:tbl>
       <w:tblPr>
-        <w:tblStyle w:val="Tablaconcuadrcula"/>
+        <w:tblStyle w:val="TableGrid"/>
         <w:tblW w:w="9776" w:type="dxa"/>
         <w:jc w:val="center"/>
         <w:tblLook w:val="04A0" w:firstRow="1" w:lastRow="0" w:firstColumn="1" w:lastColumn="0" w:noHBand="0" w:noVBand="1"/>
@@ -976,7 +979,7 @@
           </w:tcPr>
           <w:p>
             <w:pPr>
-              <w:pStyle w:val="Prrafodelista"/>
+              <w:pStyle w:val="ListParagraph"/>
               <w:numPr>
                 <w:ilvl w:val="0"/>
                 <w:numId w:val="41"/>
@@ -1031,7 +1034,7 @@
           </w:p>
           <w:p>
             <w:pPr>
-              <w:pStyle w:val="Prrafodelista"/>
+              <w:pStyle w:val="ListParagraph"/>
               <w:spacing w:after="160" w:line="259" w:lineRule="auto"/>
               <w:rPr>
                 <w:rFonts w:ascii="Arial" w:eastAsia="Arial" w:hAnsi="Arial" w:cs="Arial"/>
@@ -1091,7 +1094,7 @@
           </w:tcPr>
           <w:p>
             <w:pPr>
-              <w:pStyle w:val="Prrafodelista"/>
+              <w:pStyle w:val="ListParagraph"/>
               <w:numPr>
                 <w:ilvl w:val="0"/>
                 <w:numId w:val="41"/>
@@ -1110,7 +1113,7 @@
           </w:p>
           <w:p>
             <w:pPr>
-              <w:pStyle w:val="Prrafodelista"/>
+              <w:pStyle w:val="ListParagraph"/>
               <w:spacing w:after="160" w:line="259" w:lineRule="auto"/>
               <w:rPr>
                 <w:rFonts w:ascii="Arial" w:hAnsi="Arial" w:cs="Arial"/>
@@ -1166,7 +1169,7 @@
           </w:tcPr>
           <w:p>
             <w:pPr>
-              <w:pStyle w:val="Prrafodelista"/>
+              <w:pStyle w:val="ListParagraph"/>
               <w:numPr>
                 <w:ilvl w:val="0"/>
                 <w:numId w:val="41"/>
@@ -1225,7 +1228,7 @@
           </w:tcPr>
           <w:p>
             <w:pPr>
-              <w:pStyle w:val="Prrafodelista"/>
+              <w:pStyle w:val="ListParagraph"/>
               <w:numPr>
                 <w:ilvl w:val="0"/>
                 <w:numId w:val="41"/>
@@ -1285,7 +1288,7 @@
           </w:tcPr>
           <w:p>
             <w:pPr>
-              <w:pStyle w:val="Prrafodelista"/>
+              <w:pStyle w:val="ListParagraph"/>
               <w:numPr>
                 <w:ilvl w:val="0"/>
                 <w:numId w:val="41"/>
@@ -1345,7 +1348,7 @@
           </w:tcPr>
           <w:p>
             <w:pPr>
-              <w:pStyle w:val="Prrafodelista"/>
+              <w:pStyle w:val="ListParagraph"/>
               <w:numPr>
                 <w:ilvl w:val="0"/>
                 <w:numId w:val="41"/>
@@ -1403,7 +1406,7 @@
           </w:tcPr>
           <w:p>
             <w:pPr>
-              <w:pStyle w:val="Prrafodelista"/>
+              <w:pStyle w:val="ListParagraph"/>
               <w:numPr>
                 <w:ilvl w:val="0"/>
                 <w:numId w:val="41"/>
@@ -1467,7 +1470,7 @@
           </w:tcPr>
           <w:p>
             <w:pPr>
-              <w:pStyle w:val="Prrafodelista"/>
+              <w:pStyle w:val="ListParagraph"/>
               <w:numPr>
                 <w:ilvl w:val="0"/>
                 <w:numId w:val="41"/>
@@ -1531,7 +1534,7 @@
           </w:tcPr>
           <w:p>
             <w:pPr>
-              <w:pStyle w:val="Prrafodelista"/>
+              <w:pStyle w:val="ListParagraph"/>
               <w:numPr>
                 <w:ilvl w:val="0"/>
                 <w:numId w:val="41"/>
@@ -1619,7 +1622,7 @@
           </w:tcPr>
           <w:p>
             <w:pPr>
-              <w:pStyle w:val="Prrafodelista"/>
+              <w:pStyle w:val="ListParagraph"/>
               <w:numPr>
                 <w:ilvl w:val="0"/>
                 <w:numId w:val="41"/>
@@ -1638,7 +1641,7 @@
           </w:p>
           <w:p>
             <w:pPr>
-              <w:pStyle w:val="Prrafodelista"/>
+              <w:pStyle w:val="ListParagraph"/>
               <w:spacing w:after="160" w:line="259" w:lineRule="auto"/>
               <w:rPr>
                 <w:rFonts w:ascii="Arial" w:hAnsi="Arial" w:cs="Arial"/>
@@ -1647,7 +1650,7 @@
             <w:hyperlink r:id="rId17" w:history="1">
               <w:r>
                 <w:rPr>
-                  <w:rStyle w:val="Hipervnculo"/>
+                  <w:rStyle w:val="Hyperlink"/>
                   <w:rFonts w:ascii="Arial" w:hAnsi="Arial" w:cs="Arial"/>
                 </w:rPr>
                 <w:t>Seguimiento Compromisos Directiva FCP</w:t>
@@ -1689,7 +1692,7 @@
           </w:tcPr>
           <w:p>
             <w:pPr>
-              <w:pStyle w:val="Prrafodelista"/>
+              <w:pStyle w:val="ListParagraph"/>
               <w:numPr>
                 <w:ilvl w:val="0"/>
                 <w:numId w:val="41"/>
@@ -1708,7 +1711,7 @@
           </w:p>
           <w:p>
             <w:pPr>
-              <w:pStyle w:val="Prrafodelista"/>
+              <w:pStyle w:val="ListParagraph"/>
               <w:spacing w:after="160" w:line="259" w:lineRule="auto"/>
               <w:rPr>
                 <w:rFonts w:ascii="Arial" w:hAnsi="Arial" w:cs="Arial"/>
@@ -1717,7 +1720,7 @@
             <w:hyperlink r:id="rId18" w:history="1">
               <w:r>
                 <w:rPr>
-                  <w:rStyle w:val="Hipervnculo"/>
+                  <w:rStyle w:val="Hyperlink"/>
                   <w:rFonts w:ascii="Arial" w:hAnsi="Arial" w:cs="Arial"/>
                 </w:rPr>
                 <w:t>Seguimiento Compromisos Directiva FCP</w:t>
@@ -1759,7 +1762,7 @@
           </w:tcPr>
           <w:p>
             <w:pPr>
-              <w:pStyle w:val="Prrafodelista"/>
+              <w:pStyle w:val="ListParagraph"/>
               <w:numPr>
                 <w:ilvl w:val="0"/>
                 <w:numId w:val="41"/>
@@ -1809,9 +1812,117 @@
         </w:rPr>
       </w:pPr>
     </w:p>
+    <w:p>
+      <w:pPr>
+        <w:spacing w:after="0" w:line="240" w:lineRule="auto"/>
+        <w:jc w:val="both"/>
+        <w:rPr>
+          <w:rFonts w:ascii="Helvetica" w:hAnsi="Helvetica"/>
+        </w:rPr>
+      </w:pPr>
+    </w:p>
+    <w:p>
+      <w:pPr>
+        <w:spacing w:after="0" w:line="240" w:lineRule="auto"/>
+        <w:jc w:val="both"/>
+        <w:rPr>
+          <w:rFonts w:ascii="Helvetica" w:hAnsi="Helvetica"/>
+        </w:rPr>
+      </w:pPr>
+    </w:p>
+    <w:p>
+      <w:pPr>
+        <w:spacing w:after="0" w:line="240" w:lineRule="auto"/>
+        <w:jc w:val="both"/>
+        <w:rPr>
+          <w:rFonts w:ascii="Helvetica" w:hAnsi="Helvetica"/>
+        </w:rPr>
+      </w:pPr>
+    </w:p>
+    <w:p>
+      <w:pPr>
+        <w:spacing w:after="0" w:line="240" w:lineRule="auto"/>
+        <w:jc w:val="both"/>
+        <w:rPr>
+          <w:rFonts w:ascii="Helvetica" w:hAnsi="Helvetica"/>
+        </w:rPr>
+      </w:pPr>
+    </w:p>
+    <w:p>
+      <w:pPr>
+        <w:spacing w:after="0" w:line="240" w:lineRule="auto"/>
+        <w:jc w:val="both"/>
+        <w:rPr>
+          <w:rFonts w:ascii="Helvetica" w:hAnsi="Helvetica"/>
+        </w:rPr>
+      </w:pPr>
+    </w:p>
+    <w:p>
+      <w:pPr>
+        <w:spacing w:after="0" w:line="240" w:lineRule="auto"/>
+        <w:jc w:val="both"/>
+        <w:rPr>
+          <w:rFonts w:ascii="Helvetica" w:hAnsi="Helvetica"/>
+        </w:rPr>
+      </w:pPr>
+    </w:p>
+    <w:p>
+      <w:pPr>
+        <w:spacing w:after="0" w:line="240" w:lineRule="auto"/>
+        <w:jc w:val="both"/>
+        <w:rPr>
+          <w:rFonts w:ascii="Helvetica" w:hAnsi="Helvetica"/>
+        </w:rPr>
+      </w:pPr>
+    </w:p>
+    <w:p>
+      <w:pPr>
+        <w:spacing w:after="0" w:line="240" w:lineRule="auto"/>
+        <w:jc w:val="both"/>
+        <w:rPr>
+          <w:rFonts w:ascii="Helvetica" w:hAnsi="Helvetica"/>
+        </w:rPr>
+      </w:pPr>
+    </w:p>
+    <w:p>
+      <w:pPr>
+        <w:spacing w:after="0" w:line="240" w:lineRule="auto"/>
+        <w:jc w:val="both"/>
+        <w:rPr>
+          <w:rFonts w:ascii="Helvetica" w:hAnsi="Helvetica"/>
+        </w:rPr>
+      </w:pPr>
+    </w:p>
+    <w:p>
+      <w:pPr>
+        <w:spacing w:after="0" w:line="240" w:lineRule="auto"/>
+        <w:jc w:val="both"/>
+        <w:rPr>
+          <w:rFonts w:ascii="Helvetica" w:hAnsi="Helvetica"/>
+        </w:rPr>
+      </w:pPr>
+    </w:p>
+    <w:p>
+      <w:pPr>
+        <w:spacing w:after="0" w:line="240" w:lineRule="auto"/>
+        <w:jc w:val="both"/>
+        <w:rPr>
+          <w:rFonts w:ascii="Helvetica" w:hAnsi="Helvetica"/>
+        </w:rPr>
+      </w:pPr>
+    </w:p>
+    <w:p>
+      <w:pPr>
+        <w:spacing w:after="0" w:line="240" w:lineRule="auto"/>
+        <w:jc w:val="both"/>
+        <w:rPr>
+          <w:rFonts w:ascii="Helvetica" w:hAnsi="Helvetica"/>
+        </w:rPr>
+      </w:pPr>
+    </w:p>
     <w:tbl>
       <w:tblPr>
-        <w:tblStyle w:val="Tablaconcuadrcula"/>
+        <w:tblStyle w:val="TableGrid"/>
         <w:tblW w:w="9753" w:type="dxa"/>
         <w:tblInd w:w="-147" w:type="dxa"/>
         <w:tblLook w:val="04A0" w:firstRow="1" w:lastRow="0" w:firstColumn="1" w:lastColumn="0" w:noHBand="0" w:noVBand="1"/>
@@ -1844,6 +1955,7 @@
                 <w:b/>
                 <w:color w:val="FFFFFF" w:themeColor="background1"/>
               </w:rPr>
+              <w:lastRenderedPageBreak/>
               <w:t>Desarrollo</w:t>
             </w:r>
           </w:p>
@@ -1867,41 +1979,20 @@
             </w:pPr>
           </w:p>
           <w:p>
-            <w:r>
-              <w:t>{#agenda}</w:t>
-            </w:r>
-          </w:p>
-          <w:p>
-            <w:r>
-              <w:t>{</w:t>
-            </w:r>
-            <w:proofErr w:type="spellStart"/>
-            <w:r>
-              <w:t>seccion</w:t>
-            </w:r>
-            <w:proofErr w:type="spellEnd"/>
-            <w:r>
-              <w:t>}:</w:t>
-            </w:r>
-          </w:p>
-          <w:p>
-            <w:r>
-              <w:t>{#notas}- {.}</w:t>
-            </w:r>
-          </w:p>
-          <w:p>
-            <w:r>
-              <w:t>{/notas}</w:t>
-            </w:r>
-          </w:p>
-          <w:p>
-            <w:r>
-              <w:t>{/agenda}</w:t>
+            <w:pPr>
+              <w:rPr>
+                <w:rFonts w:ascii="Helvetica" w:hAnsi="Helvetica"/>
+              </w:rPr>
+            </w:pPr>
+            <w:r>
+              <w:rPr>
+                <w:rFonts w:ascii="Helvetica" w:hAnsi="Helvetica"/>
+              </w:rPr>
+              <w:t>{{notas}}</w:t>
             </w:r>
           </w:p>
           <w:p>
             <w:pPr>
-              <w:jc w:val="both"/>
               <w:rPr>
                 <w:rFonts w:ascii="Helvetica" w:hAnsi="Helvetica"/>
               </w:rPr>
@@ -1921,7 +2012,7 @@
     </w:p>
     <w:tbl>
       <w:tblPr>
-        <w:tblStyle w:val="Tablaconcuadrcula"/>
+        <w:tblStyle w:val="TableGrid"/>
         <w:tblW w:w="9753" w:type="dxa"/>
         <w:tblInd w:w="-147" w:type="dxa"/>
         <w:tblLook w:val="04A0" w:firstRow="1" w:lastRow="0" w:firstColumn="1" w:lastColumn="0" w:noHBand="0" w:noVBand="1"/>
@@ -1958,7 +2049,6 @@
                 <w:b/>
                 <w:color w:val="FFFFFF" w:themeColor="background1"/>
               </w:rPr>
-              <w:lastRenderedPageBreak/>
               <w:t>Compromisos y Acuerdos</w:t>
             </w:r>
           </w:p>
@@ -2108,6 +2198,12 @@
                 <w:rFonts w:ascii="Helvetica" w:hAnsi="Helvetica"/>
               </w:rPr>
             </w:pPr>
+            <w:r>
+              <w:rPr>
+                <w:rFonts w:ascii="Helvetica" w:hAnsi="Helvetica"/>
+              </w:rPr>
+              <w:t>{{acuerdos}}</w:t>
+            </w:r>
           </w:p>
         </w:tc>
         <w:tc>
@@ -2122,6 +2218,12 @@
                 <w:rFonts w:ascii="Helvetica" w:hAnsi="Helvetica"/>
               </w:rPr>
             </w:pPr>
+            <w:r>
+              <w:rPr>
+                <w:rFonts w:ascii="Helvetica" w:hAnsi="Helvetica"/>
+              </w:rPr>
+              <w:t>{{acuerdos}}</w:t>
+            </w:r>
           </w:p>
         </w:tc>
         <w:tc>
@@ -2136,6 +2238,12 @@
                 <w:rFonts w:ascii="Helvetica" w:hAnsi="Helvetica"/>
               </w:rPr>
             </w:pPr>
+            <w:r>
+              <w:rPr>
+                <w:rFonts w:ascii="Helvetica" w:hAnsi="Helvetica"/>
+              </w:rPr>
+              <w:t>{{acuerdos}}</w:t>
+            </w:r>
           </w:p>
         </w:tc>
       </w:tr>
@@ -2175,6 +2283,12 @@
                 <w:rFonts w:ascii="Helvetica" w:hAnsi="Helvetica"/>
               </w:rPr>
             </w:pPr>
+            <w:r>
+              <w:rPr>
+                <w:rFonts w:ascii="Helvetica" w:hAnsi="Helvetica"/>
+              </w:rPr>
+              <w:t>{{acuerdos}}</w:t>
+            </w:r>
           </w:p>
         </w:tc>
         <w:tc>
@@ -2189,6 +2303,12 @@
                 <w:rFonts w:ascii="Helvetica" w:hAnsi="Helvetica"/>
               </w:rPr>
             </w:pPr>
+            <w:r>
+              <w:rPr>
+                <w:rFonts w:ascii="Helvetica" w:hAnsi="Helvetica"/>
+              </w:rPr>
+              <w:t>{{acuerdos}}</w:t>
+            </w:r>
           </w:p>
         </w:tc>
         <w:tc>
@@ -2203,6 +2323,12 @@
                 <w:rFonts w:ascii="Helvetica" w:hAnsi="Helvetica"/>
               </w:rPr>
             </w:pPr>
+            <w:r>
+              <w:rPr>
+                <w:rFonts w:ascii="Helvetica" w:hAnsi="Helvetica"/>
+              </w:rPr>
+              <w:t>{{acuerdos}}</w:t>
+            </w:r>
           </w:p>
         </w:tc>
       </w:tr>
@@ -2242,6 +2368,12 @@
                 <w:rFonts w:ascii="Helvetica" w:hAnsi="Helvetica"/>
               </w:rPr>
             </w:pPr>
+            <w:r>
+              <w:rPr>
+                <w:rFonts w:ascii="Helvetica" w:hAnsi="Helvetica"/>
+              </w:rPr>
+              <w:t>{{acuerdos}}</w:t>
+            </w:r>
           </w:p>
         </w:tc>
         <w:tc>
@@ -2256,6 +2388,12 @@
                 <w:rFonts w:ascii="Helvetica" w:hAnsi="Helvetica"/>
               </w:rPr>
             </w:pPr>
+            <w:r>
+              <w:rPr>
+                <w:rFonts w:ascii="Helvetica" w:hAnsi="Helvetica"/>
+              </w:rPr>
+              <w:t>{{acuerdos}}</w:t>
+            </w:r>
           </w:p>
         </w:tc>
         <w:tc>
@@ -2270,6 +2408,12 @@
                 <w:rFonts w:ascii="Helvetica" w:hAnsi="Helvetica"/>
               </w:rPr>
             </w:pPr>
+            <w:r>
+              <w:rPr>
+                <w:rFonts w:ascii="Helvetica" w:hAnsi="Helvetica"/>
+              </w:rPr>
+              <w:t>{{acuerdos}}</w:t>
+            </w:r>
           </w:p>
         </w:tc>
       </w:tr>
@@ -2309,6 +2453,12 @@
                 <w:rFonts w:ascii="Helvetica" w:hAnsi="Helvetica"/>
               </w:rPr>
             </w:pPr>
+            <w:r>
+              <w:rPr>
+                <w:rFonts w:ascii="Helvetica" w:hAnsi="Helvetica"/>
+              </w:rPr>
+              <w:t>{{acuerdos}}</w:t>
+            </w:r>
           </w:p>
         </w:tc>
         <w:tc>
@@ -2323,6 +2473,12 @@
                 <w:rFonts w:ascii="Helvetica" w:hAnsi="Helvetica"/>
               </w:rPr>
             </w:pPr>
+            <w:r>
+              <w:rPr>
+                <w:rFonts w:ascii="Helvetica" w:hAnsi="Helvetica"/>
+              </w:rPr>
+              <w:t>{{acuerdos}}</w:t>
+            </w:r>
           </w:p>
         </w:tc>
         <w:tc>
@@ -2337,6 +2493,12 @@
                 <w:rFonts w:ascii="Helvetica" w:hAnsi="Helvetica"/>
               </w:rPr>
             </w:pPr>
+            <w:r>
+              <w:rPr>
+                <w:rFonts w:ascii="Helvetica" w:hAnsi="Helvetica"/>
+              </w:rPr>
+              <w:t>{{acuerdos}}</w:t>
+            </w:r>
           </w:p>
         </w:tc>
       </w:tr>
@@ -2376,6 +2538,12 @@
                 <w:rFonts w:ascii="Helvetica" w:hAnsi="Helvetica"/>
               </w:rPr>
             </w:pPr>
+            <w:r>
+              <w:rPr>
+                <w:rFonts w:ascii="Helvetica" w:hAnsi="Helvetica"/>
+              </w:rPr>
+              <w:t>{{acuerdos}}</w:t>
+            </w:r>
           </w:p>
         </w:tc>
         <w:tc>
@@ -2390,6 +2558,12 @@
                 <w:rFonts w:ascii="Helvetica" w:hAnsi="Helvetica"/>
               </w:rPr>
             </w:pPr>
+            <w:r>
+              <w:rPr>
+                <w:rFonts w:ascii="Helvetica" w:hAnsi="Helvetica"/>
+              </w:rPr>
+              <w:t>{{acuerdos}}</w:t>
+            </w:r>
           </w:p>
         </w:tc>
         <w:tc>
@@ -2404,6 +2578,12 @@
                 <w:rFonts w:ascii="Helvetica" w:hAnsi="Helvetica"/>
               </w:rPr>
             </w:pPr>
+            <w:r>
+              <w:rPr>
+                <w:rFonts w:ascii="Helvetica" w:hAnsi="Helvetica"/>
+              </w:rPr>
+              <w:t>{{acuerdos}}</w:t>
+            </w:r>
           </w:p>
         </w:tc>
       </w:tr>
@@ -2443,6 +2623,12 @@
                 <w:rFonts w:ascii="Helvetica" w:hAnsi="Helvetica"/>
               </w:rPr>
             </w:pPr>
+            <w:r>
+              <w:rPr>
+                <w:rFonts w:ascii="Helvetica" w:hAnsi="Helvetica"/>
+              </w:rPr>
+              <w:t>{{acuerdos}}</w:t>
+            </w:r>
           </w:p>
         </w:tc>
         <w:tc>
@@ -2457,6 +2643,12 @@
                 <w:rFonts w:ascii="Helvetica" w:hAnsi="Helvetica"/>
               </w:rPr>
             </w:pPr>
+            <w:r>
+              <w:rPr>
+                <w:rFonts w:ascii="Helvetica" w:hAnsi="Helvetica"/>
+              </w:rPr>
+              <w:t>{{acuerdos}}</w:t>
+            </w:r>
           </w:p>
         </w:tc>
         <w:tc>
@@ -2471,6 +2663,12 @@
                 <w:rFonts w:ascii="Helvetica" w:hAnsi="Helvetica"/>
               </w:rPr>
             </w:pPr>
+            <w:r>
+              <w:rPr>
+                <w:rFonts w:ascii="Helvetica" w:hAnsi="Helvetica"/>
+              </w:rPr>
+              <w:t>{{acuerdos}}</w:t>
+            </w:r>
           </w:p>
         </w:tc>
       </w:tr>
@@ -2510,6 +2708,12 @@
                 <w:rFonts w:ascii="Helvetica" w:hAnsi="Helvetica"/>
               </w:rPr>
             </w:pPr>
+            <w:r>
+              <w:rPr>
+                <w:rFonts w:ascii="Helvetica" w:hAnsi="Helvetica"/>
+              </w:rPr>
+              <w:t>{{acuerdos}}</w:t>
+            </w:r>
           </w:p>
         </w:tc>
         <w:tc>
@@ -2524,6 +2728,12 @@
                 <w:rFonts w:ascii="Helvetica" w:hAnsi="Helvetica"/>
               </w:rPr>
             </w:pPr>
+            <w:r>
+              <w:rPr>
+                <w:rFonts w:ascii="Helvetica" w:hAnsi="Helvetica"/>
+              </w:rPr>
+              <w:t>{{acuerdos}}</w:t>
+            </w:r>
           </w:p>
         </w:tc>
         <w:tc>
@@ -2538,6 +2748,12 @@
                 <w:rFonts w:ascii="Helvetica" w:hAnsi="Helvetica"/>
               </w:rPr>
             </w:pPr>
+            <w:r>
+              <w:rPr>
+                <w:rFonts w:ascii="Helvetica" w:hAnsi="Helvetica"/>
+              </w:rPr>
+              <w:t>{{acuerdos}}</w:t>
+            </w:r>
           </w:p>
         </w:tc>
       </w:tr>
@@ -2577,6 +2793,12 @@
                 <w:rFonts w:ascii="Helvetica" w:hAnsi="Helvetica"/>
               </w:rPr>
             </w:pPr>
+            <w:r>
+              <w:rPr>
+                <w:rFonts w:ascii="Helvetica" w:hAnsi="Helvetica"/>
+              </w:rPr>
+              <w:t>{{acuerdos}}</w:t>
+            </w:r>
           </w:p>
         </w:tc>
         <w:tc>
@@ -2591,6 +2813,12 @@
                 <w:rFonts w:ascii="Helvetica" w:hAnsi="Helvetica"/>
               </w:rPr>
             </w:pPr>
+            <w:r>
+              <w:rPr>
+                <w:rFonts w:ascii="Helvetica" w:hAnsi="Helvetica"/>
+              </w:rPr>
+              <w:t>{{acuerdos}}</w:t>
+            </w:r>
           </w:p>
         </w:tc>
         <w:tc>
@@ -2605,6 +2833,12 @@
                 <w:rFonts w:ascii="Helvetica" w:hAnsi="Helvetica"/>
               </w:rPr>
             </w:pPr>
+            <w:r>
+              <w:rPr>
+                <w:rFonts w:ascii="Helvetica" w:hAnsi="Helvetica"/>
+              </w:rPr>
+              <w:t>{{acuerdos}}</w:t>
+            </w:r>
           </w:p>
         </w:tc>
       </w:tr>
@@ -2644,6 +2878,12 @@
                 <w:rFonts w:ascii="Helvetica" w:hAnsi="Helvetica"/>
               </w:rPr>
             </w:pPr>
+            <w:r>
+              <w:rPr>
+                <w:rFonts w:ascii="Helvetica" w:hAnsi="Helvetica"/>
+              </w:rPr>
+              <w:t>{{acuerdos}}</w:t>
+            </w:r>
           </w:p>
         </w:tc>
         <w:tc>
@@ -2658,6 +2898,12 @@
                 <w:rFonts w:ascii="Helvetica" w:hAnsi="Helvetica"/>
               </w:rPr>
             </w:pPr>
+            <w:r>
+              <w:rPr>
+                <w:rFonts w:ascii="Helvetica" w:hAnsi="Helvetica"/>
+              </w:rPr>
+              <w:t>{{acuerdos}}</w:t>
+            </w:r>
           </w:p>
         </w:tc>
         <w:tc>
@@ -2672,6 +2918,12 @@
                 <w:rFonts w:ascii="Helvetica" w:hAnsi="Helvetica"/>
               </w:rPr>
             </w:pPr>
+            <w:r>
+              <w:rPr>
+                <w:rFonts w:ascii="Helvetica" w:hAnsi="Helvetica"/>
+              </w:rPr>
+              <w:t>{{acuerdos}}</w:t>
+            </w:r>
           </w:p>
         </w:tc>
       </w:tr>
@@ -2711,6 +2963,12 @@
                 <w:rFonts w:ascii="Helvetica" w:hAnsi="Helvetica"/>
               </w:rPr>
             </w:pPr>
+            <w:r>
+              <w:rPr>
+                <w:rFonts w:ascii="Helvetica" w:hAnsi="Helvetica"/>
+              </w:rPr>
+              <w:t>{{acuerdos}}</w:t>
+            </w:r>
           </w:p>
         </w:tc>
         <w:tc>
@@ -2725,6 +2983,12 @@
                 <w:rFonts w:ascii="Helvetica" w:hAnsi="Helvetica"/>
               </w:rPr>
             </w:pPr>
+            <w:r>
+              <w:rPr>
+                <w:rFonts w:ascii="Helvetica" w:hAnsi="Helvetica"/>
+              </w:rPr>
+              <w:t>{{acuerdos}}</w:t>
+            </w:r>
           </w:p>
         </w:tc>
         <w:tc>
@@ -2739,6 +3003,12 @@
                 <w:rFonts w:ascii="Helvetica" w:hAnsi="Helvetica"/>
               </w:rPr>
             </w:pPr>
+            <w:r>
+              <w:rPr>
+                <w:rFonts w:ascii="Helvetica" w:hAnsi="Helvetica"/>
+              </w:rPr>
+              <w:t>{{acuerdos}}</w:t>
+            </w:r>
           </w:p>
         </w:tc>
       </w:tr>
@@ -2784,6 +3054,12 @@
                 <w:rFonts w:ascii="Helvetica" w:hAnsi="Helvetica"/>
               </w:rPr>
             </w:pPr>
+            <w:r>
+              <w:rPr>
+                <w:rFonts w:ascii="Helvetica" w:hAnsi="Helvetica"/>
+              </w:rPr>
+              <w:t>{{acuerdos}}</w:t>
+            </w:r>
           </w:p>
         </w:tc>
         <w:tc>
@@ -2798,6 +3074,12 @@
                 <w:rFonts w:ascii="Helvetica" w:hAnsi="Helvetica"/>
               </w:rPr>
             </w:pPr>
+            <w:r>
+              <w:rPr>
+                <w:rFonts w:ascii="Helvetica" w:hAnsi="Helvetica"/>
+              </w:rPr>
+              <w:t>{{acuerdos}}</w:t>
+            </w:r>
           </w:p>
         </w:tc>
         <w:tc>
@@ -2812,6 +3094,12 @@
                 <w:rFonts w:ascii="Helvetica" w:hAnsi="Helvetica"/>
               </w:rPr>
             </w:pPr>
+            <w:r>
+              <w:rPr>
+                <w:rFonts w:ascii="Helvetica" w:hAnsi="Helvetica"/>
+              </w:rPr>
+              <w:t>{{acuerdos}}</w:t>
+            </w:r>
           </w:p>
         </w:tc>
       </w:tr>
@@ -2857,6 +3145,12 @@
                 <w:rFonts w:ascii="Helvetica" w:hAnsi="Helvetica"/>
               </w:rPr>
             </w:pPr>
+            <w:r>
+              <w:rPr>
+                <w:rFonts w:ascii="Helvetica" w:hAnsi="Helvetica"/>
+              </w:rPr>
+              <w:t>{{acuerdos}}</w:t>
+            </w:r>
           </w:p>
         </w:tc>
         <w:tc>
@@ -2871,6 +3165,12 @@
                 <w:rFonts w:ascii="Helvetica" w:hAnsi="Helvetica"/>
               </w:rPr>
             </w:pPr>
+            <w:r>
+              <w:rPr>
+                <w:rFonts w:ascii="Helvetica" w:hAnsi="Helvetica"/>
+              </w:rPr>
+              <w:t>{{acuerdos}}</w:t>
+            </w:r>
           </w:p>
         </w:tc>
         <w:tc>
@@ -2885,6 +3185,12 @@
                 <w:rFonts w:ascii="Helvetica" w:hAnsi="Helvetica"/>
               </w:rPr>
             </w:pPr>
+            <w:r>
+              <w:rPr>
+                <w:rFonts w:ascii="Helvetica" w:hAnsi="Helvetica"/>
+              </w:rPr>
+              <w:t>{{acuerdos}}</w:t>
+            </w:r>
           </w:p>
         </w:tc>
       </w:tr>
@@ -2930,6 +3236,12 @@
                 <w:rFonts w:ascii="Helvetica" w:hAnsi="Helvetica"/>
               </w:rPr>
             </w:pPr>
+            <w:r>
+              <w:rPr>
+                <w:rFonts w:ascii="Helvetica" w:hAnsi="Helvetica"/>
+              </w:rPr>
+              <w:t>{{acuerdos}}</w:t>
+            </w:r>
           </w:p>
         </w:tc>
         <w:tc>
@@ -2944,6 +3256,12 @@
                 <w:rFonts w:ascii="Helvetica" w:hAnsi="Helvetica"/>
               </w:rPr>
             </w:pPr>
+            <w:r>
+              <w:rPr>
+                <w:rFonts w:ascii="Helvetica" w:hAnsi="Helvetica"/>
+              </w:rPr>
+              <w:t>{{acuerdos}}</w:t>
+            </w:r>
           </w:p>
         </w:tc>
         <w:tc>
@@ -2958,6 +3276,12 @@
                 <w:rFonts w:ascii="Helvetica" w:hAnsi="Helvetica"/>
               </w:rPr>
             </w:pPr>
+            <w:r>
+              <w:rPr>
+                <w:rFonts w:ascii="Helvetica" w:hAnsi="Helvetica"/>
+              </w:rPr>
+              <w:t>{{acuerdos}}</w:t>
+            </w:r>
           </w:p>
         </w:tc>
       </w:tr>
@@ -3020,7 +3344,7 @@
 <w:ftr xmlns:wpc="http://schemas.microsoft.com/office/word/2010/wordprocessingCanvas" xmlns:cx="http://schemas.microsoft.com/office/drawing/2014/chartex" xmlns:cx1="http://schemas.microsoft.com/office/drawing/2015/9/8/chartex" xmlns:cx2="http://schemas.microsoft.com/office/drawing/2015/10/21/chartex" xmlns:cx3="http://schemas.microsoft.com/office/drawing/2016/5/9/chartex" xmlns:cx4="http://schemas.microsoft.com/office/drawing/2016/5/10/chartex" xmlns:cx5="http://schemas.microsoft.com/office/drawing/2016/5/11/chartex" xmlns:cx6="http://schemas.microsoft.com/office/drawing/2016/5/12/chartex" xmlns:cx7="http://schemas.microsoft.com/office/drawing/2016/5/13/chartex" xmlns:cx8="http://schemas.microsoft.com/office/drawing/2016/5/14/chartex" xmlns:mc="http://schemas.openxmlformats.org/markup-compatibility/2006" xmlns:aink="http://schemas.microsoft.com/office/drawing/2016/ink" xmlns:am3d="http://schemas.microsoft.com/office/drawing/2017/model3d" xmlns:o="urn:schemas-microsoft-com:office:office" xmlns:oel="http://schemas.microsoft.com/office/2019/extlst" xmlns:r="http://schemas.openxmlformats.org/officeDocument/2006/relationships" xmlns:m="http://schemas.openxmlformats.org/officeDocument/2006/math" xmlns:v="urn:schemas-microsoft-com:vml" xmlns:wp14="http://schemas.microsoft.com/office/word/2010/wordprocessingDrawing" xmlns:wp="http://schemas.openxmlformats.org/drawingml/2006/wordprocessingDrawing" xmlns:w10="urn:schemas-microsoft-com:office:word" xmlns:w="http://schemas.openxmlformats.org/wordprocessingml/2006/main" xmlns:w14="http://schemas.microsoft.com/office/word/2010/wordml" xmlns:w15="http://schemas.microsoft.com/office/word/2012/wordml" xmlns:w16cex="http://schemas.microsoft.com/office/word/2018/wordml/cex" xmlns:w16cid="http://schemas.microsoft.com/office/word/2016/wordml/cid" xmlns:w16="http://schemas.microsoft.com/office/word/2018/wordml" xmlns:w16du="http://schemas.microsoft.com/office/word/2023/wordml/word16du" xmlns:w16sdtdh="http://schemas.microsoft.com/office/word/2020/wordml/sdtdatahash" xmlns:w16sdtfl="http://schemas.microsoft.com/office/word/2024/wordml/sdtformatlock" xmlns:w16se="http://schemas.microsoft.com/office/word/2015/wordml/symex" xmlns:wpg="http://schemas.microsoft.com/office/word/2010/wordprocessingGroup" xmlns:wpi="http://schemas.microsoft.com/office/word/2010/wordprocessingInk" xmlns:wne="http://schemas.microsoft.com/office/word/2006/wordml" xmlns:wps="http://schemas.microsoft.com/office/word/2010/wordprocessingShape" mc:Ignorable="w14 w15 w16se w16cid w16 w16cex w16sdtdh w16sdtfl w16du wp14">
   <w:p>
     <w:pPr>
-      <w:pStyle w:val="Piedepgina"/>
+      <w:pStyle w:val="Footer"/>
     </w:pPr>
   </w:p>
 </w:ftr>
@@ -3066,7 +3390,7 @@
         <w:sdtContent>
           <w:tbl>
             <w:tblPr>
-              <w:tblStyle w:val="Tablaconcuadrcula"/>
+              <w:tblStyle w:val="TableGrid"/>
               <w:tblW w:w="9757" w:type="dxa"/>
               <w:tblInd w:w="-144" w:type="dxa"/>
               <w:tblBorders>
@@ -3090,7 +3414,7 @@
                 </w:tcPr>
                 <w:p>
                   <w:pPr>
-                    <w:pStyle w:val="Piedepgina"/>
+                    <w:pStyle w:val="Footer"/>
                     <w:jc w:val="both"/>
                     <w:rPr>
                       <w:sz w:val="16"/>
@@ -3110,7 +3434,7 @@
                 </w:tcPr>
                 <w:p>
                   <w:pPr>
-                    <w:pStyle w:val="Piedepgina"/>
+                    <w:pStyle w:val="Footer"/>
                     <w:jc w:val="center"/>
                     <w:rPr>
                       <w:sz w:val="16"/>
@@ -3226,7 +3550,7 @@
                 </w:tcPr>
                 <w:p>
                   <w:pPr>
-                    <w:pStyle w:val="Piedepgina"/>
+                    <w:pStyle w:val="Footer"/>
                     <w:jc w:val="right"/>
                     <w:rPr>
                       <w:sz w:val="16"/>
@@ -3238,7 +3562,7 @@
           </w:tbl>
           <w:p>
             <w:pPr>
-              <w:pStyle w:val="Piedepgina"/>
+              <w:pStyle w:val="Footer"/>
               <w:rPr>
                 <w:sz w:val="2"/>
                 <w:szCs w:val="2"/>
@@ -3256,7 +3580,7 @@
 <w:ftr xmlns:wpc="http://schemas.microsoft.com/office/word/2010/wordprocessingCanvas" xmlns:cx="http://schemas.microsoft.com/office/drawing/2014/chartex" xmlns:cx1="http://schemas.microsoft.com/office/drawing/2015/9/8/chartex" xmlns:cx2="http://schemas.microsoft.com/office/drawing/2015/10/21/chartex" xmlns:cx3="http://schemas.microsoft.com/office/drawing/2016/5/9/chartex" xmlns:cx4="http://schemas.microsoft.com/office/drawing/2016/5/10/chartex" xmlns:cx5="http://schemas.microsoft.com/office/drawing/2016/5/11/chartex" xmlns:cx6="http://schemas.microsoft.com/office/drawing/2016/5/12/chartex" xmlns:cx7="http://schemas.microsoft.com/office/drawing/2016/5/13/chartex" xmlns:cx8="http://schemas.microsoft.com/office/drawing/2016/5/14/chartex" xmlns:mc="http://schemas.openxmlformats.org/markup-compatibility/2006" xmlns:aink="http://schemas.microsoft.com/office/drawing/2016/ink" xmlns:am3d="http://schemas.microsoft.com/office/drawing/2017/model3d" xmlns:o="urn:schemas-microsoft-com:office:office" xmlns:oel="http://schemas.microsoft.com/office/2019/extlst" xmlns:r="http://schemas.openxmlformats.org/officeDocument/2006/relationships" xmlns:m="http://schemas.openxmlformats.org/officeDocument/2006/math" xmlns:v="urn:schemas-microsoft-com:vml" xmlns:wp14="http://schemas.microsoft.com/office/word/2010/wordprocessingDrawing" xmlns:wp="http://schemas.openxmlformats.org/drawingml/2006/wordprocessingDrawing" xmlns:w10="urn:schemas-microsoft-com:office:word" xmlns:w="http://schemas.openxmlformats.org/wordprocessingml/2006/main" xmlns:w14="http://schemas.microsoft.com/office/word/2010/wordml" xmlns:w15="http://schemas.microsoft.com/office/word/2012/wordml" xmlns:w16cex="http://schemas.microsoft.com/office/word/2018/wordml/cex" xmlns:w16cid="http://schemas.microsoft.com/office/word/2016/wordml/cid" xmlns:w16="http://schemas.microsoft.com/office/word/2018/wordml" xmlns:w16du="http://schemas.microsoft.com/office/word/2023/wordml/word16du" xmlns:w16sdtdh="http://schemas.microsoft.com/office/word/2020/wordml/sdtdatahash" xmlns:w16sdtfl="http://schemas.microsoft.com/office/word/2024/wordml/sdtformatlock" xmlns:w16se="http://schemas.microsoft.com/office/word/2015/wordml/symex" xmlns:wpg="http://schemas.microsoft.com/office/word/2010/wordprocessingGroup" xmlns:wpi="http://schemas.microsoft.com/office/word/2010/wordprocessingInk" xmlns:wne="http://schemas.microsoft.com/office/word/2006/wordml" xmlns:wps="http://schemas.microsoft.com/office/word/2010/wordprocessingShape" mc:Ignorable="w14 w15 w16se w16cid w16 w16cex w16sdtdh w16sdtfl w16du wp14">
   <w:p>
     <w:pPr>
-      <w:pStyle w:val="Piedepgina"/>
+      <w:pStyle w:val="Footer"/>
     </w:pPr>
   </w:p>
 </w:ftr>
@@ -3298,7 +3622,7 @@
 <w:hdr xmlns:wpc="http://schemas.microsoft.com/office/word/2010/wordprocessingCanvas" xmlns:cx="http://schemas.microsoft.com/office/drawing/2014/chartex" xmlns:cx1="http://schemas.microsoft.com/office/drawing/2015/9/8/chartex" xmlns:cx2="http://schemas.microsoft.com/office/drawing/2015/10/21/chartex" xmlns:cx3="http://schemas.microsoft.com/office/drawing/2016/5/9/chartex" xmlns:cx4="http://schemas.microsoft.com/office/drawing/2016/5/10/chartex" xmlns:cx5="http://schemas.microsoft.com/office/drawing/2016/5/11/chartex" xmlns:cx6="http://schemas.microsoft.com/office/drawing/2016/5/12/chartex" xmlns:cx7="http://schemas.microsoft.com/office/drawing/2016/5/13/chartex" xmlns:cx8="http://schemas.microsoft.com/office/drawing/2016/5/14/chartex" xmlns:mc="http://schemas.openxmlformats.org/markup-compatibility/2006" xmlns:aink="http://schemas.microsoft.com/office/drawing/2016/ink" xmlns:am3d="http://schemas.microsoft.com/office/drawing/2017/model3d" xmlns:o="urn:schemas-microsoft-com:office:office" xmlns:oel="http://schemas.microsoft.com/office/2019/extlst" xmlns:r="http://schemas.openxmlformats.org/officeDocument/2006/relationships" xmlns:m="http://schemas.openxmlformats.org/officeDocument/2006/math" xmlns:v="urn:schemas-microsoft-com:vml" xmlns:wp14="http://schemas.microsoft.com/office/word/2010/wordprocessingDrawing" xmlns:wp="http://schemas.openxmlformats.org/drawingml/2006/wordprocessingDrawing" xmlns:w10="urn:schemas-microsoft-com:office:word" xmlns:w="http://schemas.openxmlformats.org/wordprocessingml/2006/main" xmlns:w14="http://schemas.microsoft.com/office/word/2010/wordml" xmlns:w15="http://schemas.microsoft.com/office/word/2012/wordml" xmlns:w16cex="http://schemas.microsoft.com/office/word/2018/wordml/cex" xmlns:w16cid="http://schemas.microsoft.com/office/word/2016/wordml/cid" xmlns:w16="http://schemas.microsoft.com/office/word/2018/wordml" xmlns:w16du="http://schemas.microsoft.com/office/word/2023/wordml/word16du" xmlns:w16sdtdh="http://schemas.microsoft.com/office/word/2020/wordml/sdtdatahash" xmlns:w16sdtfl="http://schemas.microsoft.com/office/word/2024/wordml/sdtformatlock" xmlns:w16se="http://schemas.microsoft.com/office/word/2015/wordml/symex" xmlns:wpg="http://schemas.microsoft.com/office/word/2010/wordprocessingGroup" xmlns:wpi="http://schemas.microsoft.com/office/word/2010/wordprocessingInk" xmlns:wne="http://schemas.microsoft.com/office/word/2006/wordml" xmlns:wps="http://schemas.microsoft.com/office/word/2010/wordprocessingShape" mc:Ignorable="w14 w15 w16se w16cid w16 w16cex w16sdtdh w16sdtfl w16du wp14">
   <w:p>
     <w:pPr>
-      <w:pStyle w:val="Encabezado"/>
+      <w:pStyle w:val="Header"/>
     </w:pPr>
   </w:p>
 </w:hdr>
@@ -3308,7 +3632,7 @@
 <w:hdr xmlns:wpc="http://schemas.microsoft.com/office/word/2010/wordprocessingCanvas" xmlns:cx="http://schemas.microsoft.com/office/drawing/2014/chartex" xmlns:cx1="http://schemas.microsoft.com/office/drawing/2015/9/8/chartex" xmlns:cx2="http://schemas.microsoft.com/office/drawing/2015/10/21/chartex" xmlns:cx3="http://schemas.microsoft.com/office/drawing/2016/5/9/chartex" xmlns:cx4="http://schemas.microsoft.com/office/drawing/2016/5/10/chartex" xmlns:cx5="http://schemas.microsoft.com/office/drawing/2016/5/11/chartex" xmlns:cx6="http://schemas.microsoft.com/office/drawing/2016/5/12/chartex" xmlns:cx7="http://schemas.microsoft.com/office/drawing/2016/5/13/chartex" xmlns:cx8="http://schemas.microsoft.com/office/drawing/2016/5/14/chartex" xmlns:mc="http://schemas.openxmlformats.org/markup-compatibility/2006" xmlns:aink="http://schemas.microsoft.com/office/drawing/2016/ink" xmlns:am3d="http://schemas.microsoft.com/office/drawing/2017/model3d" xmlns:o="urn:schemas-microsoft-com:office:office" xmlns:oel="http://schemas.microsoft.com/office/2019/extlst" xmlns:r="http://schemas.openxmlformats.org/officeDocument/2006/relationships" xmlns:m="http://schemas.openxmlformats.org/officeDocument/2006/math" xmlns:v="urn:schemas-microsoft-com:vml" xmlns:wp14="http://schemas.microsoft.com/office/word/2010/wordprocessingDrawing" xmlns:wp="http://schemas.openxmlformats.org/drawingml/2006/wordprocessingDrawing" xmlns:w10="urn:schemas-microsoft-com:office:word" xmlns:w="http://schemas.openxmlformats.org/wordprocessingml/2006/main" xmlns:w14="http://schemas.microsoft.com/office/word/2010/wordml" xmlns:w15="http://schemas.microsoft.com/office/word/2012/wordml" xmlns:w16cex="http://schemas.microsoft.com/office/word/2018/wordml/cex" xmlns:w16cid="http://schemas.microsoft.com/office/word/2016/wordml/cid" xmlns:w16="http://schemas.microsoft.com/office/word/2018/wordml" xmlns:w16du="http://schemas.microsoft.com/office/word/2023/wordml/word16du" xmlns:w16sdtdh="http://schemas.microsoft.com/office/word/2020/wordml/sdtdatahash" xmlns:w16sdtfl="http://schemas.microsoft.com/office/word/2024/wordml/sdtformatlock" xmlns:w16se="http://schemas.microsoft.com/office/word/2015/wordml/symex" xmlns:wpg="http://schemas.microsoft.com/office/word/2010/wordprocessingGroup" xmlns:wpi="http://schemas.microsoft.com/office/word/2010/wordprocessingInk" xmlns:wne="http://schemas.microsoft.com/office/word/2006/wordml" xmlns:wps="http://schemas.microsoft.com/office/word/2010/wordprocessingShape" mc:Ignorable="w14 w15 w16se w16cid w16 w16cex w16sdtdh w16sdtfl w16du wp14">
   <w:tbl>
     <w:tblPr>
-      <w:tblStyle w:val="Tablaconcuadrcula"/>
+      <w:tblStyle w:val="TableGrid"/>
       <w:tblW w:w="9781" w:type="dxa"/>
       <w:jc w:val="center"/>
       <w:tblBorders>
@@ -3337,7 +3661,7 @@
         </w:tcPr>
         <w:p>
           <w:pPr>
-            <w:pStyle w:val="Encabezado"/>
+            <w:pStyle w:val="Header"/>
             <w:jc w:val="both"/>
             <w:rPr>
               <w:rFonts w:cstheme="minorHAnsi"/>
@@ -3394,7 +3718,7 @@
         </w:tcPr>
         <w:p>
           <w:pPr>
-            <w:pStyle w:val="Encabezado"/>
+            <w:pStyle w:val="Header"/>
             <w:jc w:val="center"/>
             <w:rPr>
               <w:rFonts w:cstheme="minorHAnsi"/>
@@ -3413,7 +3737,7 @@
         </w:p>
         <w:p>
           <w:pPr>
-            <w:pStyle w:val="Encabezado"/>
+            <w:pStyle w:val="Header"/>
             <w:jc w:val="center"/>
             <w:rPr>
               <w:rFonts w:cstheme="minorHAnsi"/>
@@ -3448,7 +3772,7 @@
         </w:p>
         <w:p>
           <w:pPr>
-            <w:pStyle w:val="Encabezado"/>
+            <w:pStyle w:val="Header"/>
             <w:jc w:val="center"/>
             <w:rPr>
               <w:rFonts w:cstheme="minorHAnsi"/>
@@ -3487,7 +3811,7 @@
         </w:tcPr>
         <w:p>
           <w:pPr>
-            <w:pStyle w:val="Encabezado"/>
+            <w:pStyle w:val="Header"/>
             <w:rPr>
               <w:rFonts w:cstheme="minorHAnsi"/>
             </w:rPr>
@@ -3542,7 +3866,7 @@
   </w:tbl>
   <w:p>
     <w:pPr>
-      <w:pStyle w:val="Encabezado"/>
+      <w:pStyle w:val="Header"/>
     </w:pPr>
   </w:p>
 </w:hdr>
@@ -3552,7 +3876,7 @@
 <w:hdr xmlns:wpc="http://schemas.microsoft.com/office/word/2010/wordprocessingCanvas" xmlns:cx="http://schemas.microsoft.com/office/drawing/2014/chartex" xmlns:cx1="http://schemas.microsoft.com/office/drawing/2015/9/8/chartex" xmlns:cx2="http://schemas.microsoft.com/office/drawing/2015/10/21/chartex" xmlns:cx3="http://schemas.microsoft.com/office/drawing/2016/5/9/chartex" xmlns:cx4="http://schemas.microsoft.com/office/drawing/2016/5/10/chartex" xmlns:cx5="http://schemas.microsoft.com/office/drawing/2016/5/11/chartex" xmlns:cx6="http://schemas.microsoft.com/office/drawing/2016/5/12/chartex" xmlns:cx7="http://schemas.microsoft.com/office/drawing/2016/5/13/chartex" xmlns:cx8="http://schemas.microsoft.com/office/drawing/2016/5/14/chartex" xmlns:mc="http://schemas.openxmlformats.org/markup-compatibility/2006" xmlns:aink="http://schemas.microsoft.com/office/drawing/2016/ink" xmlns:am3d="http://schemas.microsoft.com/office/drawing/2017/model3d" xmlns:o="urn:schemas-microsoft-com:office:office" xmlns:oel="http://schemas.microsoft.com/office/2019/extlst" xmlns:r="http://schemas.openxmlformats.org/officeDocument/2006/relationships" xmlns:m="http://schemas.openxmlformats.org/officeDocument/2006/math" xmlns:v="urn:schemas-microsoft-com:vml" xmlns:wp14="http://schemas.microsoft.com/office/word/2010/wordprocessingDrawing" xmlns:wp="http://schemas.openxmlformats.org/drawingml/2006/wordprocessingDrawing" xmlns:w10="urn:schemas-microsoft-com:office:word" xmlns:w="http://schemas.openxmlformats.org/wordprocessingml/2006/main" xmlns:w14="http://schemas.microsoft.com/office/word/2010/wordml" xmlns:w15="http://schemas.microsoft.com/office/word/2012/wordml" xmlns:w16cex="http://schemas.microsoft.com/office/word/2018/wordml/cex" xmlns:w16cid="http://schemas.microsoft.com/office/word/2016/wordml/cid" xmlns:w16="http://schemas.microsoft.com/office/word/2018/wordml" xmlns:w16du="http://schemas.microsoft.com/office/word/2023/wordml/word16du" xmlns:w16sdtdh="http://schemas.microsoft.com/office/word/2020/wordml/sdtdatahash" xmlns:w16sdtfl="http://schemas.microsoft.com/office/word/2024/wordml/sdtformatlock" xmlns:w16se="http://schemas.microsoft.com/office/word/2015/wordml/symex" xmlns:wpg="http://schemas.microsoft.com/office/word/2010/wordprocessingGroup" xmlns:wpi="http://schemas.microsoft.com/office/word/2010/wordprocessingInk" xmlns:wne="http://schemas.microsoft.com/office/word/2006/wordml" xmlns:wps="http://schemas.microsoft.com/office/word/2010/wordprocessingShape" mc:Ignorable="w14 w15 w16se w16cid w16 w16cex w16sdtdh w16sdtfl w16du wp14">
   <w:p>
     <w:pPr>
-      <w:pStyle w:val="Encabezado"/>
+      <w:pStyle w:val="Header"/>
     </w:pPr>
   </w:p>
 </w:hdr>
@@ -9230,13 +9554,12 @@
     <w:qFormat/>
     <w:rsid w:val="001A4591"/>
   </w:style>
-  <w:style w:type="character" w:default="1" w:styleId="Fuentedeprrafopredeter">
+  <w:style w:type="character" w:default="1" w:styleId="DefaultParagraphFont">
     <w:name w:val="Default Paragraph Font"/>
     <w:uiPriority w:val="1"/>
-    <w:semiHidden/>
     <w:unhideWhenUsed/>
   </w:style>
-  <w:style w:type="table" w:default="1" w:styleId="Tablanormal">
+  <w:style w:type="table" w:default="1" w:styleId="TableNormal">
     <w:name w:val="Normal Table"/>
     <w:uiPriority w:val="99"/>
     <w:semiHidden/>
@@ -9251,16 +9574,16 @@
       </w:tblCellMar>
     </w:tblPr>
   </w:style>
-  <w:style w:type="numbering" w:default="1" w:styleId="Sinlista">
+  <w:style w:type="numbering" w:default="1" w:styleId="NoList">
     <w:name w:val="No List"/>
     <w:uiPriority w:val="99"/>
     <w:semiHidden/>
     <w:unhideWhenUsed/>
   </w:style>
-  <w:style w:type="paragraph" w:styleId="Encabezado">
+  <w:style w:type="paragraph" w:styleId="Header">
     <w:name w:val="header"/>
     <w:basedOn w:val="Normal"/>
-    <w:link w:val="EncabezadoCar"/>
+    <w:link w:val="HeaderChar"/>
     <w:uiPriority w:val="99"/>
     <w:unhideWhenUsed/>
     <w:rsid w:val="003B5A27"/>
@@ -9272,17 +9595,17 @@
       <w:spacing w:after="0" w:line="240" w:lineRule="auto"/>
     </w:pPr>
   </w:style>
-  <w:style w:type="character" w:customStyle="1" w:styleId="EncabezadoCar">
-    <w:name w:val="Encabezado Car"/>
-    <w:basedOn w:val="Fuentedeprrafopredeter"/>
-    <w:link w:val="Encabezado"/>
+  <w:style w:type="character" w:customStyle="1" w:styleId="HeaderChar">
+    <w:name w:val="Header Char"/>
+    <w:basedOn w:val="DefaultParagraphFont"/>
+    <w:link w:val="Header"/>
     <w:uiPriority w:val="99"/>
     <w:rsid w:val="003B5A27"/>
   </w:style>
-  <w:style w:type="paragraph" w:styleId="Piedepgina">
+  <w:style w:type="paragraph" w:styleId="Footer">
     <w:name w:val="footer"/>
     <w:basedOn w:val="Normal"/>
-    <w:link w:val="PiedepginaCar"/>
+    <w:link w:val="FooterChar"/>
     <w:uiPriority w:val="99"/>
     <w:unhideWhenUsed/>
     <w:rsid w:val="003B5A27"/>
@@ -9294,16 +9617,16 @@
       <w:spacing w:after="0" w:line="240" w:lineRule="auto"/>
     </w:pPr>
   </w:style>
-  <w:style w:type="character" w:customStyle="1" w:styleId="PiedepginaCar">
-    <w:name w:val="Pie de página Car"/>
-    <w:basedOn w:val="Fuentedeprrafopredeter"/>
-    <w:link w:val="Piedepgina"/>
+  <w:style w:type="character" w:customStyle="1" w:styleId="FooterChar">
+    <w:name w:val="Footer Char"/>
+    <w:basedOn w:val="DefaultParagraphFont"/>
+    <w:link w:val="Footer"/>
     <w:uiPriority w:val="99"/>
     <w:rsid w:val="003B5A27"/>
   </w:style>
-  <w:style w:type="table" w:styleId="Tablaconcuadrcula">
+  <w:style w:type="table" w:styleId="TableGrid">
     <w:name w:val="Table Grid"/>
-    <w:basedOn w:val="Tablanormal"/>
+    <w:basedOn w:val="TableNormal"/>
     <w:uiPriority w:val="59"/>
     <w:rsid w:val="003B5A27"/>
     <w:pPr>
@@ -9320,10 +9643,10 @@
       </w:tblBorders>
     </w:tblPr>
   </w:style>
-  <w:style w:type="paragraph" w:styleId="Textodeglobo">
+  <w:style w:type="paragraph" w:styleId="BalloonText">
     <w:name w:val="Balloon Text"/>
     <w:basedOn w:val="Normal"/>
-    <w:link w:val="TextodegloboCar"/>
+    <w:link w:val="BalloonTextChar"/>
     <w:uiPriority w:val="99"/>
     <w:semiHidden/>
     <w:unhideWhenUsed/>
@@ -9337,10 +9660,10 @@
       <w:szCs w:val="16"/>
     </w:rPr>
   </w:style>
-  <w:style w:type="character" w:customStyle="1" w:styleId="TextodegloboCar">
-    <w:name w:val="Texto de globo Car"/>
-    <w:basedOn w:val="Fuentedeprrafopredeter"/>
-    <w:link w:val="Textodeglobo"/>
+  <w:style w:type="character" w:customStyle="1" w:styleId="BalloonTextChar">
+    <w:name w:val="Balloon Text Char"/>
+    <w:basedOn w:val="DefaultParagraphFont"/>
+    <w:link w:val="BalloonText"/>
     <w:uiPriority w:val="99"/>
     <w:semiHidden/>
     <w:rsid w:val="003B5A27"/>
@@ -9350,7 +9673,7 @@
       <w:szCs w:val="16"/>
     </w:rPr>
   </w:style>
-  <w:style w:type="paragraph" w:styleId="Prrafodelista">
+  <w:style w:type="paragraph" w:styleId="ListParagraph">
     <w:name w:val="List Paragraph"/>
     <w:basedOn w:val="Normal"/>
     <w:uiPriority w:val="34"/>
@@ -9361,9 +9684,9 @@
       <w:contextualSpacing/>
     </w:pPr>
   </w:style>
-  <w:style w:type="character" w:styleId="Textodelmarcadordeposicin">
+  <w:style w:type="character" w:styleId="PlaceholderText">
     <w:name w:val="Placeholder Text"/>
-    <w:basedOn w:val="Fuentedeprrafopredeter"/>
+    <w:basedOn w:val="DefaultParagraphFont"/>
     <w:uiPriority w:val="99"/>
     <w:semiHidden/>
     <w:rsid w:val="001D48AB"/>
@@ -9371,9 +9694,9 @@
       <w:color w:val="808080"/>
     </w:rPr>
   </w:style>
-  <w:style w:type="character" w:styleId="Hipervnculo">
+  <w:style w:type="character" w:styleId="Hyperlink">
     <w:name w:val="Hyperlink"/>
-    <w:basedOn w:val="Fuentedeprrafopredeter"/>
+    <w:basedOn w:val="DefaultParagraphFont"/>
     <w:uiPriority w:val="99"/>
     <w:unhideWhenUsed/>
     <w:rsid w:val="002B1F2B"/>
@@ -9382,7 +9705,7 @@
       <w:u w:val="single"/>
     </w:rPr>
   </w:style>
-  <w:style w:type="paragraph" w:styleId="Sinespaciado">
+  <w:style w:type="paragraph" w:styleId="NoSpacing">
     <w:name w:val="No Spacing"/>
     <w:uiPriority w:val="1"/>
     <w:qFormat/>
@@ -9394,9 +9717,9 @@
       <w:lang w:val="es-ES"/>
     </w:rPr>
   </w:style>
-  <w:style w:type="character" w:styleId="Mencinsinresolver">
+  <w:style w:type="character" w:styleId="UnresolvedMention">
     <w:name w:val="Unresolved Mention"/>
-    <w:basedOn w:val="Fuentedeprrafopredeter"/>
+    <w:basedOn w:val="DefaultParagraphFont"/>
     <w:uiPriority w:val="99"/>
     <w:semiHidden/>
     <w:unhideWhenUsed/>
@@ -9432,7 +9755,7 @@
   </w:style>
   <w:style w:type="character" w:customStyle="1" w:styleId="selectable-text1">
     <w:name w:val="selectable-text1"/>
-    <w:basedOn w:val="Fuentedeprrafopredeter"/>
+    <w:basedOn w:val="DefaultParagraphFont"/>
     <w:rsid w:val="009E3937"/>
   </w:style>
   <w:style w:type="paragraph" w:customStyle="1" w:styleId="TableParagraph">
@@ -9453,10 +9776,10 @@
       <w:lang w:val="es-ES"/>
     </w:rPr>
   </w:style>
-  <w:style w:type="paragraph" w:styleId="Textoindependiente">
+  <w:style w:type="paragraph" w:styleId="BodyText">
     <w:name w:val="Body Text"/>
     <w:basedOn w:val="Normal"/>
-    <w:link w:val="TextoindependienteCar"/>
+    <w:link w:val="BodyTextChar"/>
     <w:uiPriority w:val="1"/>
     <w:qFormat/>
     <w:rsid w:val="009F4BFB"/>
@@ -9473,10 +9796,10 @@
       <w:lang w:val="es-ES"/>
     </w:rPr>
   </w:style>
-  <w:style w:type="character" w:customStyle="1" w:styleId="TextoindependienteCar">
-    <w:name w:val="Texto independiente Car"/>
-    <w:basedOn w:val="Fuentedeprrafopredeter"/>
-    <w:link w:val="Textoindependiente"/>
+  <w:style w:type="character" w:customStyle="1" w:styleId="BodyTextChar">
+    <w:name w:val="Body Text Char"/>
+    <w:basedOn w:val="DefaultParagraphFont"/>
+    <w:link w:val="BodyText"/>
     <w:uiPriority w:val="1"/>
     <w:rsid w:val="009F4BFB"/>
     <w:rPr>
@@ -9544,7 +9867,7 @@
         <w:p>
           <w:r>
             <w:rPr>
-              <w:rStyle w:val="Textodelmarcadordeposicin"/>
+              <w:rStyle w:val="PlaceholderText"/>
             </w:rPr>
             <w:t>Haga clic aquí para escribir texto.</w:t>
           </w:r>
@@ -9573,7 +9896,7 @@
           </w:pPr>
           <w:r>
             <w:rPr>
-              <w:rStyle w:val="Textodelmarcadordeposicin"/>
+              <w:rStyle w:val="PlaceholderText"/>
             </w:rPr>
             <w:t>Haga clic aquí para escribir texto.</w:t>
           </w:r>
@@ -9602,7 +9925,7 @@
           </w:pPr>
           <w:r>
             <w:rPr>
-              <w:rStyle w:val="Textodelmarcadordeposicin"/>
+              <w:rStyle w:val="PlaceholderText"/>
             </w:rPr>
             <w:t>Haga clic aquí para escribir texto.</w:t>
           </w:r>
@@ -9631,7 +9954,7 @@
           </w:pPr>
           <w:r>
             <w:rPr>
-              <w:rStyle w:val="Textodelmarcadordeposicin"/>
+              <w:rStyle w:val="PlaceholderText"/>
             </w:rPr>
             <w:t>Haga clic aquí para escribir texto.</w:t>
           </w:r>
@@ -9660,7 +9983,7 @@
           </w:pPr>
           <w:r>
             <w:rPr>
-              <w:rStyle w:val="Textodelmarcadordeposicin"/>
+              <w:rStyle w:val="PlaceholderText"/>
             </w:rPr>
             <w:t>Haga clic aquí para escribir texto.</w:t>
           </w:r>
@@ -9689,7 +10012,7 @@
           </w:pPr>
           <w:r>
             <w:rPr>
-              <w:rStyle w:val="Textodelmarcadordeposicin"/>
+              <w:rStyle w:val="PlaceholderText"/>
             </w:rPr>
             <w:t>Haga clic aquí para escribir texto.</w:t>
           </w:r>
@@ -9858,6 +10181,7 @@
     <w:rsid w:val="0047509D"/>
     <w:rsid w:val="004B4318"/>
     <w:rsid w:val="004F0619"/>
+    <w:rsid w:val="004F4CA5"/>
     <w:rsid w:val="00507C68"/>
     <w:rsid w:val="00510579"/>
     <w:rsid w:val="00511630"/>
@@ -9943,6 +10267,7 @@
     <w:rsid w:val="00C72A34"/>
     <w:rsid w:val="00CA2C40"/>
     <w:rsid w:val="00CB60FC"/>
+    <w:rsid w:val="00CC3DEB"/>
     <w:rsid w:val="00CC5457"/>
     <w:rsid w:val="00CD3F1B"/>
     <w:rsid w:val="00CF15F5"/>
@@ -10404,13 +10729,13 @@
     <w:qFormat/>
     <w:rsid w:val="00040DFE"/>
   </w:style>
-  <w:style w:type="character" w:default="1" w:styleId="Fuentedeprrafopredeter">
+  <w:style w:type="character" w:default="1" w:styleId="DefaultParagraphFont">
     <w:name w:val="Default Paragraph Font"/>
     <w:uiPriority w:val="1"/>
     <w:semiHidden/>
     <w:unhideWhenUsed/>
   </w:style>
-  <w:style w:type="table" w:default="1" w:styleId="Tablanormal">
+  <w:style w:type="table" w:default="1" w:styleId="TableNormal">
     <w:name w:val="Normal Table"/>
     <w:uiPriority w:val="99"/>
     <w:semiHidden/>
@@ -10425,15 +10750,15 @@
       </w:tblCellMar>
     </w:tblPr>
   </w:style>
-  <w:style w:type="numbering" w:default="1" w:styleId="Sinlista">
+  <w:style w:type="numbering" w:default="1" w:styleId="NoList">
     <w:name w:val="No List"/>
     <w:uiPriority w:val="99"/>
     <w:semiHidden/>
     <w:unhideWhenUsed/>
   </w:style>
-  <w:style w:type="character" w:styleId="Textodelmarcadordeposicin">
+  <w:style w:type="character" w:styleId="PlaceholderText">
     <w:name w:val="Placeholder Text"/>
-    <w:basedOn w:val="Fuentedeprrafopredeter"/>
+    <w:basedOn w:val="DefaultParagraphFont"/>
     <w:uiPriority w:val="99"/>
     <w:semiHidden/>
     <w:rsid w:val="00DF667F"/>
@@ -10907,9 +11232,7 @@
 </file>
 
 <file path=customXml/item2.xml><?xml version="1.0" encoding="utf-8"?>
-<p:properties xmlns:p="http://schemas.microsoft.com/office/2006/metadata/properties" xmlns:xsi="http://www.w3.org/2001/XMLSchema-instance" xmlns:pc="http://schemas.microsoft.com/office/infopath/2007/PartnerControls">
-  <documentManagement/>
-</p:properties>
+<b:Sources xmlns:b="http://schemas.openxmlformats.org/officeDocument/2006/bibliography" xmlns="http://schemas.openxmlformats.org/officeDocument/2006/bibliography" SelectedStyle="\APA.XSL" StyleName="APA Fifth Edition"/>
 </file>
 
 <file path=customXml/item3.xml><?xml version="1.0" encoding="utf-8"?>
@@ -10922,7 +11245,9 @@
 </file>
 
 <file path=customXml/item4.xml><?xml version="1.0" encoding="utf-8"?>
-<b:Sources xmlns:b="http://schemas.openxmlformats.org/officeDocument/2006/bibliography" xmlns="http://schemas.openxmlformats.org/officeDocument/2006/bibliography" SelectedStyle="\APA.XSL" StyleName="APA Fifth Edition"/>
+<p:properties xmlns:p="http://schemas.microsoft.com/office/2006/metadata/properties" xmlns:xsi="http://www.w3.org/2001/XMLSchema-instance" xmlns:pc="http://schemas.microsoft.com/office/infopath/2007/PartnerControls">
+  <documentManagement/>
+</p:properties>
 </file>
 
 <file path=customXml/itemProps1.xml><?xml version="1.0" encoding="utf-8"?>
@@ -10942,10 +11267,9 @@
 </file>
 
 <file path=customXml/itemProps2.xml><?xml version="1.0" encoding="utf-8"?>
-<ds:datastoreItem xmlns:ds="http://schemas.openxmlformats.org/officeDocument/2006/customXml" ds:itemID="{AD563453-FFBE-48B9-9390-ED590B0E117C}">
+<ds:datastoreItem xmlns:ds="http://schemas.openxmlformats.org/officeDocument/2006/customXml" ds:itemID="{75B27D54-791F-4CBD-93DE-0D56EE13950A}">
   <ds:schemaRefs>
-    <ds:schemaRef ds:uri="http://schemas.microsoft.com/office/2006/metadata/properties"/>
-    <ds:schemaRef ds:uri="http://schemas.microsoft.com/office/infopath/2007/PartnerControls"/>
+    <ds:schemaRef ds:uri="http://schemas.openxmlformats.org/officeDocument/2006/bibliography"/>
   </ds:schemaRefs>
 </ds:datastoreItem>
 </file>
@@ -10959,9 +11283,10 @@
 </file>
 
 <file path=customXml/itemProps4.xml><?xml version="1.0" encoding="utf-8"?>
-<ds:datastoreItem xmlns:ds="http://schemas.openxmlformats.org/officeDocument/2006/customXml" ds:itemID="{75B27D54-791F-4CBD-93DE-0D56EE13950A}">
+<ds:datastoreItem xmlns:ds="http://schemas.openxmlformats.org/officeDocument/2006/customXml" ds:itemID="{AD563453-FFBE-48B9-9390-ED590B0E117C}">
   <ds:schemaRefs>
-    <ds:schemaRef ds:uri="http://schemas.openxmlformats.org/officeDocument/2006/bibliography"/>
+    <ds:schemaRef ds:uri="http://schemas.microsoft.com/office/2006/metadata/properties"/>
+    <ds:schemaRef ds:uri="http://schemas.microsoft.com/office/infopath/2007/PartnerControls"/>
   </ds:schemaRefs>
 </ds:datastoreItem>
 </file>

</xml_diff>